<commit_message>
Capture changes to date
</commit_message>
<xml_diff>
--- a/Documentation/Meerkat Deployment Guide.docx
+++ b/Documentation/Meerkat Deployment Guide.docx
@@ -3680,8 +3680,13 @@
           <w:numId w:val="24"/>
         </w:numPr>
       </w:pPr>
-      <w:r>
-        <w:t>DomainName\</w:t>
+      <w:proofErr w:type="spellStart"/>
+      <w:r>
+        <w:t>DomainName</w:t>
+      </w:r>
+      <w:proofErr w:type="spellEnd"/>
+      <w:r>
+        <w:t>\</w:t>
       </w:r>
       <w:proofErr w:type="spellStart"/>
       <w:r>
@@ -3850,18 +3855,10 @@
         <w:t>However, after this, you need to run the install</w:t>
       </w:r>
       <w:r>
-        <w:t xml:space="preserve">er again to install </w:t>
-      </w:r>
-      <w:proofErr w:type="spellStart"/>
-      <w:r>
-        <w:t>PowerP</w:t>
-      </w:r>
-      <w:r>
-        <w:t>ivot</w:t>
-      </w:r>
-      <w:proofErr w:type="spellEnd"/>
-      <w:r>
-        <w:t xml:space="preserve"> and reporting services in integrated mode. Make sure to add the RS add in from the installer as well.</w:t>
+        <w:t>er again to install PowerP</w:t>
+      </w:r>
+      <w:r>
+        <w:t>ivot and reporting services in integrated mode. Make sure to add the RS add in from the installer as well.</w:t>
       </w:r>
     </w:p>
     <w:p>
@@ -7096,8 +7093,6 @@
         </w:rPr>
         <w:t>&lt;/Domain&gt;</w:t>
       </w:r>
-      <w:bookmarkStart w:id="25" w:name="_GoBack"/>
-      <w:bookmarkEnd w:id="25"/>
     </w:p>
     <w:p>
       <w:pPr>
@@ -7285,12 +7280,12 @@
           <w:numId w:val="10"/>
         </w:numPr>
       </w:pPr>
-      <w:bookmarkStart w:id="26" w:name="_Toc386118789"/>
+      <w:bookmarkStart w:id="25" w:name="_Toc386118789"/>
       <w:r>
         <w:lastRenderedPageBreak/>
         <w:t>Lightswitch Apps</w:t>
       </w:r>
-      <w:bookmarkEnd w:id="26"/>
+      <w:bookmarkEnd w:id="25"/>
     </w:p>
     <w:p>
       <w:pPr>
@@ -7300,11 +7295,11 @@
           <w:numId w:val="20"/>
         </w:numPr>
       </w:pPr>
-      <w:bookmarkStart w:id="27" w:name="_Toc386118790"/>
+      <w:bookmarkStart w:id="26" w:name="_Toc386118790"/>
       <w:r>
         <w:t>Meerkat Admin</w:t>
       </w:r>
-      <w:bookmarkEnd w:id="27"/>
+      <w:bookmarkEnd w:id="26"/>
     </w:p>
     <w:p>
       <w:r>
@@ -7504,11 +7499,11 @@
           <w:numId w:val="20"/>
         </w:numPr>
       </w:pPr>
-      <w:bookmarkStart w:id="28" w:name="_Toc386118791"/>
+      <w:bookmarkStart w:id="27" w:name="_Toc386118791"/>
       <w:r>
         <w:t>Meerkat Capture</w:t>
       </w:r>
-      <w:bookmarkEnd w:id="28"/>
+      <w:bookmarkEnd w:id="27"/>
     </w:p>
     <w:p>
       <w:r>
@@ -7710,7 +7705,7 @@
           <w:numId w:val="20"/>
         </w:numPr>
       </w:pPr>
-      <w:bookmarkStart w:id="29" w:name="_Toc386118792"/>
+      <w:bookmarkStart w:id="28" w:name="_Toc386118792"/>
       <w:r>
         <w:t xml:space="preserve">Configure </w:t>
       </w:r>
@@ -7722,7 +7717,7 @@
       <w:r>
         <w:t xml:space="preserve"> Apps</w:t>
       </w:r>
-      <w:bookmarkEnd w:id="29"/>
+      <w:bookmarkEnd w:id="28"/>
     </w:p>
     <w:p>
       <w:r>
@@ -8082,7 +8077,7 @@
           <w:numId w:val="20"/>
         </w:numPr>
       </w:pPr>
-      <w:bookmarkStart w:id="30" w:name="_Toc386118793"/>
+      <w:bookmarkStart w:id="29" w:name="_Toc386118793"/>
       <w:r>
         <w:t xml:space="preserve">Deploy the </w:t>
       </w:r>
@@ -8094,7 +8089,7 @@
       <w:r>
         <w:t xml:space="preserve"> apps</w:t>
       </w:r>
-      <w:bookmarkEnd w:id="30"/>
+      <w:bookmarkEnd w:id="29"/>
     </w:p>
     <w:p>
       <w:r>
@@ -8245,7 +8240,7 @@
           <w:numId w:val="10"/>
         </w:numPr>
       </w:pPr>
-      <w:bookmarkStart w:id="31" w:name="_Toc386118794"/>
+      <w:bookmarkStart w:id="30" w:name="_Toc386118794"/>
       <w:r>
         <w:lastRenderedPageBreak/>
         <w:t xml:space="preserve">Meerkat </w:t>
@@ -8256,11 +8251,30 @@
       <w:r>
         <w:t xml:space="preserve"> Site</w:t>
       </w:r>
+      <w:bookmarkEnd w:id="30"/>
+    </w:p>
+    <w:p>
+      <w:r>
+        <w:t xml:space="preserve">The following steps need to be followed when deploying the SharePoint site for Meerkat. </w:t>
+      </w:r>
+    </w:p>
+    <w:p>
+      <w:r>
+        <w:rPr>
+          <w:b/>
+        </w:rPr>
+        <w:t>NB:</w:t>
+      </w:r>
+      <w:r>
+        <w:t xml:space="preserve"> T</w:t>
+      </w:r>
+      <w:bookmarkStart w:id="31" w:name="_GoBack"/>
       <w:bookmarkEnd w:id="31"/>
-    </w:p>
-    <w:p>
-      <w:r>
-        <w:t xml:space="preserve">The following steps need to be followed when deploying the SharePoint site for Meerkat. </w:t>
+      <w:r>
+        <w:t>hese steps need to be taken on the top level site collection</w:t>
+      </w:r>
+      <w:r>
+        <w:t xml:space="preserve"> in the order in which they are listed here due to dependencies they cause.</w:t>
       </w:r>
     </w:p>
     <w:p>
@@ -8273,6 +8287,311 @@
       </w:pPr>
       <w:bookmarkStart w:id="32" w:name="_Toc386118795"/>
       <w:r>
+        <w:t>Filter Web part</w:t>
+      </w:r>
+    </w:p>
+    <w:p>
+      <w:r>
+        <w:t xml:space="preserve">The following steps are used to deploy the Filter </w:t>
+      </w:r>
+      <w:proofErr w:type="spellStart"/>
+      <w:r>
+        <w:t>WebPart</w:t>
+      </w:r>
+      <w:proofErr w:type="spellEnd"/>
+      <w:r>
+        <w:t xml:space="preserve">. However, it’s important to note that this WILL cause an </w:t>
+      </w:r>
+      <w:proofErr w:type="spellStart"/>
+      <w:r>
+        <w:t>IISReset</w:t>
+      </w:r>
+      <w:proofErr w:type="spellEnd"/>
+      <w:r>
+        <w:t xml:space="preserve"> and will therefore be Service Affecting.</w:t>
+      </w:r>
+    </w:p>
+    <w:p>
+      <w:pPr>
+        <w:pStyle w:val="ListParagraph"/>
+        <w:numPr>
+          <w:ilvl w:val="0"/>
+          <w:numId w:val="16"/>
+        </w:numPr>
+      </w:pPr>
+      <w:r>
+        <w:t>Copy the files to a folder – in the example, c:\installs</w:t>
+      </w:r>
+    </w:p>
+    <w:p>
+      <w:pPr>
+        <w:pStyle w:val="ListParagraph"/>
+        <w:numPr>
+          <w:ilvl w:val="0"/>
+          <w:numId w:val="16"/>
+        </w:numPr>
+      </w:pPr>
+      <w:r>
+        <w:t xml:space="preserve">Open SharePoint PowerShell, right click to get the Run as administrator option. </w:t>
+      </w:r>
+    </w:p>
+    <w:p>
+      <w:r>
+        <w:rPr>
+          <w:noProof/>
+        </w:rPr>
+        <w:drawing>
+          <wp:inline distT="0" distB="0" distL="0" distR="0" wp14:anchorId="16668BA6" wp14:editId="770823DC">
+            <wp:extent cx="3148716" cy="2676076"/>
+            <wp:effectExtent l="0" t="0" r="0" b="0"/>
+            <wp:docPr id="1" name="Picture 1"/>
+            <wp:cNvGraphicFramePr>
+              <a:graphicFrameLocks xmlns:a="http://schemas.openxmlformats.org/drawingml/2006/main" noChangeAspect="1"/>
+            </wp:cNvGraphicFramePr>
+            <a:graphic xmlns:a="http://schemas.openxmlformats.org/drawingml/2006/main">
+              <a:graphicData uri="http://schemas.openxmlformats.org/drawingml/2006/picture">
+                <pic:pic xmlns:pic="http://schemas.openxmlformats.org/drawingml/2006/picture">
+                  <pic:nvPicPr>
+                    <pic:cNvPr id="1" name=""/>
+                    <pic:cNvPicPr/>
+                  </pic:nvPicPr>
+                  <pic:blipFill>
+                    <a:blip r:embed="rId36"/>
+                    <a:stretch>
+                      <a:fillRect/>
+                    </a:stretch>
+                  </pic:blipFill>
+                  <pic:spPr>
+                    <a:xfrm>
+                      <a:off x="0" y="0"/>
+                      <a:ext cx="3163765" cy="2688866"/>
+                    </a:xfrm>
+                    <a:prstGeom prst="rect">
+                      <a:avLst/>
+                    </a:prstGeom>
+                  </pic:spPr>
+                </pic:pic>
+              </a:graphicData>
+            </a:graphic>
+          </wp:inline>
+        </w:drawing>
+      </w:r>
+    </w:p>
+    <w:p>
+      <w:r>
+        <w:t xml:space="preserve">When </w:t>
+      </w:r>
+      <w:proofErr w:type="spellStart"/>
+      <w:r>
+        <w:t>Powershell</w:t>
+      </w:r>
+      <w:proofErr w:type="spellEnd"/>
+      <w:r>
+        <w:t xml:space="preserve"> is open, enter the following command</w:t>
+      </w:r>
+    </w:p>
+    <w:p>
+      <w:r>
+        <w:t>Add-</w:t>
+      </w:r>
+      <w:proofErr w:type="spellStart"/>
+      <w:r>
+        <w:t>SPSolution</w:t>
+      </w:r>
+      <w:proofErr w:type="spellEnd"/>
+      <w:r>
+        <w:t xml:space="preserve"> "C:\Installs\YetAnotherSharepointFilterWebpart.wsp"</w:t>
+      </w:r>
+    </w:p>
+    <w:p>
+      <w:pPr>
+        <w:rPr>
+          <w:noProof/>
+          <w:lang w:eastAsia="en-ZA"/>
+        </w:rPr>
+      </w:pPr>
+      <w:r>
+        <w:rPr>
+          <w:noProof/>
+        </w:rPr>
+        <w:drawing>
+          <wp:inline distT="0" distB="0" distL="0" distR="0" wp14:anchorId="0E54B6D8" wp14:editId="62F74320">
+            <wp:extent cx="6645910" cy="1238250"/>
+            <wp:effectExtent l="0" t="0" r="2540" b="0"/>
+            <wp:docPr id="18" name="Picture 18"/>
+            <wp:cNvGraphicFramePr>
+              <a:graphicFrameLocks xmlns:a="http://schemas.openxmlformats.org/drawingml/2006/main" noChangeAspect="1"/>
+            </wp:cNvGraphicFramePr>
+            <a:graphic xmlns:a="http://schemas.openxmlformats.org/drawingml/2006/main">
+              <a:graphicData uri="http://schemas.openxmlformats.org/drawingml/2006/picture">
+                <pic:pic xmlns:pic="http://schemas.openxmlformats.org/drawingml/2006/picture">
+                  <pic:nvPicPr>
+                    <pic:cNvPr id="1" name=""/>
+                    <pic:cNvPicPr/>
+                  </pic:nvPicPr>
+                  <pic:blipFill>
+                    <a:blip r:embed="rId37"/>
+                    <a:stretch>
+                      <a:fillRect/>
+                    </a:stretch>
+                  </pic:blipFill>
+                  <pic:spPr>
+                    <a:xfrm>
+                      <a:off x="0" y="0"/>
+                      <a:ext cx="6645910" cy="1238250"/>
+                    </a:xfrm>
+                    <a:prstGeom prst="rect">
+                      <a:avLst/>
+                    </a:prstGeom>
+                  </pic:spPr>
+                </pic:pic>
+              </a:graphicData>
+            </a:graphic>
+          </wp:inline>
+        </w:drawing>
+      </w:r>
+    </w:p>
+    <w:p>
+      <w:r>
+        <w:rPr>
+          <w:noProof/>
+        </w:rPr>
+        <w:drawing>
+          <wp:inline distT="0" distB="0" distL="0" distR="0" wp14:anchorId="42D7077B" wp14:editId="4E46BFE4">
+            <wp:extent cx="6645910" cy="1654810"/>
+            <wp:effectExtent l="0" t="0" r="2540" b="2540"/>
+            <wp:docPr id="19" name="Picture 19"/>
+            <wp:cNvGraphicFramePr>
+              <a:graphicFrameLocks xmlns:a="http://schemas.openxmlformats.org/drawingml/2006/main" noChangeAspect="1"/>
+            </wp:cNvGraphicFramePr>
+            <a:graphic xmlns:a="http://schemas.openxmlformats.org/drawingml/2006/main">
+              <a:graphicData uri="http://schemas.openxmlformats.org/drawingml/2006/picture">
+                <pic:pic xmlns:pic="http://schemas.openxmlformats.org/drawingml/2006/picture">
+                  <pic:nvPicPr>
+                    <pic:cNvPr id="1" name=""/>
+                    <pic:cNvPicPr/>
+                  </pic:nvPicPr>
+                  <pic:blipFill>
+                    <a:blip r:embed="rId38"/>
+                    <a:stretch>
+                      <a:fillRect/>
+                    </a:stretch>
+                  </pic:blipFill>
+                  <pic:spPr>
+                    <a:xfrm>
+                      <a:off x="0" y="0"/>
+                      <a:ext cx="6645910" cy="1654810"/>
+                    </a:xfrm>
+                    <a:prstGeom prst="rect">
+                      <a:avLst/>
+                    </a:prstGeom>
+                  </pic:spPr>
+                </pic:pic>
+              </a:graphicData>
+            </a:graphic>
+          </wp:inline>
+        </w:drawing>
+      </w:r>
+    </w:p>
+    <w:p>
+      <w:r>
+        <w:t>After which we need to install the Solution</w:t>
+      </w:r>
+    </w:p>
+    <w:p>
+      <w:r>
+        <w:t>Type in the following</w:t>
+      </w:r>
+    </w:p>
+    <w:p>
+      <w:r>
+        <w:t>Install-</w:t>
+      </w:r>
+      <w:proofErr w:type="spellStart"/>
+      <w:r>
+        <w:t>SPSolution</w:t>
+      </w:r>
+      <w:proofErr w:type="spellEnd"/>
+      <w:r>
+        <w:t xml:space="preserve"> -Identity "</w:t>
+      </w:r>
+      <w:proofErr w:type="spellStart"/>
+      <w:r>
+        <w:t>yetanothersharepointfilterwebpart.wsp</w:t>
+      </w:r>
+      <w:proofErr w:type="spellEnd"/>
+      <w:r>
+        <w:t>" -</w:t>
+      </w:r>
+      <w:proofErr w:type="spellStart"/>
+      <w:r>
+        <w:t>AllWebApplications</w:t>
+      </w:r>
+      <w:proofErr w:type="spellEnd"/>
+      <w:r>
+        <w:t xml:space="preserve"> </w:t>
+      </w:r>
+      <w:r>
+        <w:t>–</w:t>
+      </w:r>
+      <w:proofErr w:type="spellStart"/>
+      <w:r>
+        <w:t>GACDeployment</w:t>
+      </w:r>
+      <w:proofErr w:type="spellEnd"/>
+    </w:p>
+    <w:p>
+      <w:r>
+        <w:rPr>
+          <w:noProof/>
+        </w:rPr>
+        <w:lastRenderedPageBreak/>
+        <w:drawing>
+          <wp:inline distT="0" distB="0" distL="0" distR="0" wp14:anchorId="0B3C6F3D" wp14:editId="28842FBC">
+            <wp:extent cx="6645910" cy="774065"/>
+            <wp:effectExtent l="0" t="0" r="2540" b="6985"/>
+            <wp:docPr id="21" name="Picture 21"/>
+            <wp:cNvGraphicFramePr>
+              <a:graphicFrameLocks xmlns:a="http://schemas.openxmlformats.org/drawingml/2006/main" noChangeAspect="1"/>
+            </wp:cNvGraphicFramePr>
+            <a:graphic xmlns:a="http://schemas.openxmlformats.org/drawingml/2006/main">
+              <a:graphicData uri="http://schemas.openxmlformats.org/drawingml/2006/picture">
+                <pic:pic xmlns:pic="http://schemas.openxmlformats.org/drawingml/2006/picture">
+                  <pic:nvPicPr>
+                    <pic:cNvPr id="1" name=""/>
+                    <pic:cNvPicPr/>
+                  </pic:nvPicPr>
+                  <pic:blipFill>
+                    <a:blip r:embed="rId39"/>
+                    <a:stretch>
+                      <a:fillRect/>
+                    </a:stretch>
+                  </pic:blipFill>
+                  <pic:spPr>
+                    <a:xfrm>
+                      <a:off x="0" y="0"/>
+                      <a:ext cx="6645910" cy="774065"/>
+                    </a:xfrm>
+                    <a:prstGeom prst="rect">
+                      <a:avLst/>
+                    </a:prstGeom>
+                  </pic:spPr>
+                </pic:pic>
+              </a:graphicData>
+            </a:graphic>
+          </wp:inline>
+        </w:drawing>
+      </w:r>
+    </w:p>
+    <w:p>
+      <w:pPr>
+        <w:pStyle w:val="Heading3"/>
+        <w:numPr>
+          <w:ilvl w:val="0"/>
+          <w:numId w:val="21"/>
+        </w:numPr>
+      </w:pPr>
+      <w:r>
         <w:t>Site Import</w:t>
       </w:r>
       <w:bookmarkEnd w:id="32"/>
@@ -8364,7 +8683,7 @@
       <w:r>
         <w:t>&lt;</w:t>
       </w:r>
-      <w:hyperlink r:id="rId36" w:history="1">
+      <w:hyperlink r:id="rId40" w:history="1">
         <w:r>
           <w:rPr>
             <w:rStyle w:val="Hyperlink"/>
@@ -8409,7 +8728,7 @@
       <w:r>
         <w:t xml:space="preserve"> –Identity </w:t>
       </w:r>
-      <w:hyperlink r:id="rId37" w:history="1">
+      <w:hyperlink r:id="rId41" w:history="1">
         <w:r>
           <w:rPr>
             <w:rStyle w:val="Hyperlink"/>
@@ -8841,7 +9160,7 @@
       <w:r>
         <w:br/>
       </w:r>
-      <w:hyperlink r:id="rId38" w:history="1">
+      <w:hyperlink r:id="rId42" w:history="1">
         <w:r>
           <w:rPr>
             <w:rStyle w:val="Hyperlink"/>
@@ -8854,7 +9173,7 @@
       <w:pPr>
         <w:pStyle w:val="ListParagraph"/>
       </w:pPr>
-      <w:hyperlink r:id="rId39" w:history="1">
+      <w:hyperlink r:id="rId43" w:history="1">
         <w:r>
           <w:rPr>
             <w:rStyle w:val="Hyperlink"/>
@@ -8927,7 +9246,7 @@
                     <pic:cNvPicPr/>
                   </pic:nvPicPr>
                   <pic:blipFill>
-                    <a:blip r:embed="rId40">
+                    <a:blip r:embed="rId44">
                       <a:extLst>
                         <a:ext uri="{28A0092B-C50C-407E-A947-70E740481C1C}">
                           <a14:useLocalDpi xmlns:a14="http://schemas.microsoft.com/office/drawing/2010/main" val="0"/>
@@ -8994,7 +9313,7 @@
       <w:r>
         <w:t xml:space="preserve">You can download it from </w:t>
       </w:r>
-      <w:hyperlink r:id="rId41" w:history="1">
+      <w:hyperlink r:id="rId45" w:history="1">
         <w:r>
           <w:rPr>
             <w:rStyle w:val="Hyperlink"/>
@@ -9056,290 +9375,6 @@
             <wp:extent cx="5381625" cy="4200525"/>
             <wp:effectExtent l="0" t="0" r="9525" b="9525"/>
             <wp:docPr id="5" name="Picture 5"/>
-            <wp:cNvGraphicFramePr>
-              <a:graphicFrameLocks xmlns:a="http://schemas.openxmlformats.org/drawingml/2006/main" noChangeAspect="1"/>
-            </wp:cNvGraphicFramePr>
-            <a:graphic xmlns:a="http://schemas.openxmlformats.org/drawingml/2006/main">
-              <a:graphicData uri="http://schemas.openxmlformats.org/drawingml/2006/picture">
-                <pic:pic xmlns:pic="http://schemas.openxmlformats.org/drawingml/2006/picture">
-                  <pic:nvPicPr>
-                    <pic:cNvPr id="1" name=""/>
-                    <pic:cNvPicPr/>
-                  </pic:nvPicPr>
-                  <pic:blipFill>
-                    <a:blip r:embed="rId42"/>
-                    <a:stretch>
-                      <a:fillRect/>
-                    </a:stretch>
-                  </pic:blipFill>
-                  <pic:spPr>
-                    <a:xfrm>
-                      <a:off x="0" y="0"/>
-                      <a:ext cx="5381625" cy="4200525"/>
-                    </a:xfrm>
-                    <a:prstGeom prst="rect">
-                      <a:avLst/>
-                    </a:prstGeom>
-                  </pic:spPr>
-                </pic:pic>
-              </a:graphicData>
-            </a:graphic>
-          </wp:inline>
-        </w:drawing>
-      </w:r>
-    </w:p>
-    <w:p/>
-    <w:p>
-      <w:r>
-        <w:t xml:space="preserve">The </w:t>
-      </w:r>
-      <w:r>
-        <w:t xml:space="preserve">menu items can be searched for and edited </w:t>
-      </w:r>
-      <w:r>
-        <w:t xml:space="preserve">as shown </w:t>
-      </w:r>
-      <w:r>
-        <w:t>below.</w:t>
-      </w:r>
-    </w:p>
-    <w:p>
-      <w:r>
-        <w:rPr>
-          <w:noProof/>
-        </w:rPr>
-        <w:lastRenderedPageBreak/>
-        <w:drawing>
-          <wp:inline distT="0" distB="0" distL="0" distR="0" wp14:anchorId="7C324E19" wp14:editId="30EB174F">
-            <wp:extent cx="6645910" cy="2499995"/>
-            <wp:effectExtent l="0" t="0" r="2540" b="0"/>
-            <wp:docPr id="13" name="Picture 13"/>
-            <wp:cNvGraphicFramePr>
-              <a:graphicFrameLocks xmlns:a="http://schemas.openxmlformats.org/drawingml/2006/main" noChangeAspect="1"/>
-            </wp:cNvGraphicFramePr>
-            <a:graphic xmlns:a="http://schemas.openxmlformats.org/drawingml/2006/main">
-              <a:graphicData uri="http://schemas.openxmlformats.org/drawingml/2006/picture">
-                <pic:pic xmlns:pic="http://schemas.openxmlformats.org/drawingml/2006/picture">
-                  <pic:nvPicPr>
-                    <pic:cNvPr id="1" name=""/>
-                    <pic:cNvPicPr/>
-                  </pic:nvPicPr>
-                  <pic:blipFill>
-                    <a:blip r:embed="rId43"/>
-                    <a:stretch>
-                      <a:fillRect/>
-                    </a:stretch>
-                  </pic:blipFill>
-                  <pic:spPr>
-                    <a:xfrm>
-                      <a:off x="0" y="0"/>
-                      <a:ext cx="6645910" cy="2499995"/>
-                    </a:xfrm>
-                    <a:prstGeom prst="rect">
-                      <a:avLst/>
-                    </a:prstGeom>
-                  </pic:spPr>
-                </pic:pic>
-              </a:graphicData>
-            </a:graphic>
-          </wp:inline>
-        </w:drawing>
-      </w:r>
-    </w:p>
-    <w:p/>
-    <w:p>
-      <w:r>
-        <w:rPr>
-          <w:noProof/>
-        </w:rPr>
-        <w:drawing>
-          <wp:inline distT="0" distB="0" distL="0" distR="0" wp14:anchorId="45E9FFD9" wp14:editId="3D0912FB">
-            <wp:extent cx="6645910" cy="1318260"/>
-            <wp:effectExtent l="0" t="0" r="2540" b="0"/>
-            <wp:docPr id="20" name="Picture 20"/>
-            <wp:cNvGraphicFramePr>
-              <a:graphicFrameLocks xmlns:a="http://schemas.openxmlformats.org/drawingml/2006/main" noChangeAspect="1"/>
-            </wp:cNvGraphicFramePr>
-            <a:graphic xmlns:a="http://schemas.openxmlformats.org/drawingml/2006/main">
-              <a:graphicData uri="http://schemas.openxmlformats.org/drawingml/2006/picture">
-                <pic:pic xmlns:pic="http://schemas.openxmlformats.org/drawingml/2006/picture">
-                  <pic:nvPicPr>
-                    <pic:cNvPr id="1" name=""/>
-                    <pic:cNvPicPr/>
-                  </pic:nvPicPr>
-                  <pic:blipFill>
-                    <a:blip r:embed="rId44"/>
-                    <a:stretch>
-                      <a:fillRect/>
-                    </a:stretch>
-                  </pic:blipFill>
-                  <pic:spPr>
-                    <a:xfrm>
-                      <a:off x="0" y="0"/>
-                      <a:ext cx="6645910" cy="1318260"/>
-                    </a:xfrm>
-                    <a:prstGeom prst="rect">
-                      <a:avLst/>
-                    </a:prstGeom>
-                  </pic:spPr>
-                </pic:pic>
-              </a:graphicData>
-            </a:graphic>
-          </wp:inline>
-        </w:drawing>
-      </w:r>
-    </w:p>
-    <w:p>
-      <w:pPr>
-        <w:rPr>
-          <w:u w:val="single"/>
-        </w:rPr>
-      </w:pPr>
-    </w:p>
-    <w:p>
-      <w:pPr>
-        <w:pStyle w:val="Heading3"/>
-        <w:numPr>
-          <w:ilvl w:val="0"/>
-          <w:numId w:val="21"/>
-        </w:numPr>
-      </w:pPr>
-      <w:bookmarkStart w:id="36" w:name="_Toc386118799"/>
-      <w:r>
-        <w:t>Filter Web part</w:t>
-      </w:r>
-      <w:bookmarkEnd w:id="36"/>
-    </w:p>
-    <w:p>
-      <w:r>
-        <w:t xml:space="preserve">The following steps are used to deploy the Filter </w:t>
-      </w:r>
-      <w:proofErr w:type="spellStart"/>
-      <w:r>
-        <w:t>WebPart</w:t>
-      </w:r>
-      <w:proofErr w:type="spellEnd"/>
-      <w:r>
-        <w:t xml:space="preserve">. However, it’s important to note that this WILL cause an </w:t>
-      </w:r>
-      <w:proofErr w:type="spellStart"/>
-      <w:r>
-        <w:t>IISReset</w:t>
-      </w:r>
-      <w:proofErr w:type="spellEnd"/>
-      <w:r>
-        <w:t xml:space="preserve"> and will therefore be Service Affecting.</w:t>
-      </w:r>
-    </w:p>
-    <w:p>
-      <w:pPr>
-        <w:pStyle w:val="ListParagraph"/>
-        <w:numPr>
-          <w:ilvl w:val="0"/>
-          <w:numId w:val="16"/>
-        </w:numPr>
-      </w:pPr>
-      <w:r>
-        <w:t>Copy the files to a folder – in the example, c:\installs</w:t>
-      </w:r>
-    </w:p>
-    <w:p>
-      <w:pPr>
-        <w:pStyle w:val="ListParagraph"/>
-        <w:numPr>
-          <w:ilvl w:val="0"/>
-          <w:numId w:val="16"/>
-        </w:numPr>
-      </w:pPr>
-      <w:r>
-        <w:t xml:space="preserve">Open SharePoint PowerShell, right click to get the Run as administrator option. </w:t>
-      </w:r>
-    </w:p>
-    <w:p>
-      <w:r>
-        <w:rPr>
-          <w:noProof/>
-        </w:rPr>
-        <w:drawing>
-          <wp:inline distT="0" distB="0" distL="0" distR="0" wp14:anchorId="187C630B" wp14:editId="76F05171">
-            <wp:extent cx="3148716" cy="2676076"/>
-            <wp:effectExtent l="0" t="0" r="0" b="0"/>
-            <wp:docPr id="22" name="Picture 22"/>
-            <wp:cNvGraphicFramePr>
-              <a:graphicFrameLocks xmlns:a="http://schemas.openxmlformats.org/drawingml/2006/main" noChangeAspect="1"/>
-            </wp:cNvGraphicFramePr>
-            <a:graphic xmlns:a="http://schemas.openxmlformats.org/drawingml/2006/main">
-              <a:graphicData uri="http://schemas.openxmlformats.org/drawingml/2006/picture">
-                <pic:pic xmlns:pic="http://schemas.openxmlformats.org/drawingml/2006/picture">
-                  <pic:nvPicPr>
-                    <pic:cNvPr id="1" name=""/>
-                    <pic:cNvPicPr/>
-                  </pic:nvPicPr>
-                  <pic:blipFill>
-                    <a:blip r:embed="rId45"/>
-                    <a:stretch>
-                      <a:fillRect/>
-                    </a:stretch>
-                  </pic:blipFill>
-                  <pic:spPr>
-                    <a:xfrm>
-                      <a:off x="0" y="0"/>
-                      <a:ext cx="3163765" cy="2688866"/>
-                    </a:xfrm>
-                    <a:prstGeom prst="rect">
-                      <a:avLst/>
-                    </a:prstGeom>
-                  </pic:spPr>
-                </pic:pic>
-              </a:graphicData>
-            </a:graphic>
-          </wp:inline>
-        </w:drawing>
-      </w:r>
-    </w:p>
-    <w:p>
-      <w:r>
-        <w:t xml:space="preserve">When </w:t>
-      </w:r>
-      <w:proofErr w:type="spellStart"/>
-      <w:r>
-        <w:t>Powershell</w:t>
-      </w:r>
-      <w:proofErr w:type="spellEnd"/>
-      <w:r>
-        <w:t xml:space="preserve"> is open, enter the following command</w:t>
-      </w:r>
-    </w:p>
-    <w:p>
-      <w:r>
-        <w:t>Add-</w:t>
-      </w:r>
-      <w:proofErr w:type="spellStart"/>
-      <w:r>
-        <w:t>SPSolution</w:t>
-      </w:r>
-      <w:proofErr w:type="spellEnd"/>
-      <w:r>
-        <w:t xml:space="preserve"> "C:\Installs\YetAnotherSharepointFilterWebpart.wsp"</w:t>
-      </w:r>
-    </w:p>
-    <w:p>
-      <w:pPr>
-        <w:rPr>
-          <w:noProof/>
-          <w:lang w:eastAsia="en-ZA"/>
-        </w:rPr>
-      </w:pPr>
-      <w:r>
-        <w:rPr>
-          <w:noProof/>
-        </w:rPr>
-        <w:lastRenderedPageBreak/>
-        <w:drawing>
-          <wp:inline distT="0" distB="0" distL="0" distR="0" wp14:anchorId="7C7161F2" wp14:editId="24C77189">
-            <wp:extent cx="6645910" cy="1238250"/>
-            <wp:effectExtent l="0" t="0" r="2540" b="0"/>
-            <wp:docPr id="23" name="Picture 23"/>
             <wp:cNvGraphicFramePr>
               <a:graphicFrameLocks xmlns:a="http://schemas.openxmlformats.org/drawingml/2006/main" noChangeAspect="1"/>
             </wp:cNvGraphicFramePr>
@@ -9359,7 +9394,7 @@
                   <pic:spPr>
                     <a:xfrm>
                       <a:off x="0" y="0"/>
-                      <a:ext cx="6645910" cy="1238250"/>
+                      <a:ext cx="5381625" cy="4200525"/>
                     </a:xfrm>
                     <a:prstGeom prst="rect">
                       <a:avLst/>
@@ -9372,16 +9407,32 @@
         </w:drawing>
       </w:r>
     </w:p>
+    <w:p/>
+    <w:p>
+      <w:r>
+        <w:t xml:space="preserve">The </w:t>
+      </w:r>
+      <w:r>
+        <w:t xml:space="preserve">menu items can be searched for and edited </w:t>
+      </w:r>
+      <w:r>
+        <w:t xml:space="preserve">as shown </w:t>
+      </w:r>
+      <w:r>
+        <w:t>below.</w:t>
+      </w:r>
+    </w:p>
     <w:p>
       <w:r>
         <w:rPr>
           <w:noProof/>
         </w:rPr>
+        <w:lastRenderedPageBreak/>
         <w:drawing>
-          <wp:inline distT="0" distB="0" distL="0" distR="0" wp14:anchorId="125B488C" wp14:editId="52FAEA0A">
-            <wp:extent cx="6645910" cy="1654810"/>
-            <wp:effectExtent l="0" t="0" r="2540" b="2540"/>
-            <wp:docPr id="24" name="Picture 24"/>
+          <wp:inline distT="0" distB="0" distL="0" distR="0" wp14:anchorId="7C324E19" wp14:editId="30EB174F">
+            <wp:extent cx="6645910" cy="2499995"/>
+            <wp:effectExtent l="0" t="0" r="2540" b="0"/>
+            <wp:docPr id="13" name="Picture 13"/>
             <wp:cNvGraphicFramePr>
               <a:graphicFrameLocks xmlns:a="http://schemas.openxmlformats.org/drawingml/2006/main" noChangeAspect="1"/>
             </wp:cNvGraphicFramePr>
@@ -9401,7 +9452,7 @@
                   <pic:spPr>
                     <a:xfrm>
                       <a:off x="0" y="0"/>
-                      <a:ext cx="6645910" cy="1654810"/>
+                      <a:ext cx="6645910" cy="2499995"/>
                     </a:xfrm>
                     <a:prstGeom prst="rect">
                       <a:avLst/>
@@ -9414,63 +9465,17 @@
         </w:drawing>
       </w:r>
     </w:p>
-    <w:p>
-      <w:r>
-        <w:t>After which we need to install the Solution</w:t>
-      </w:r>
-    </w:p>
-    <w:p>
-      <w:r>
-        <w:t>Type in the following</w:t>
-      </w:r>
-    </w:p>
-    <w:p>
-      <w:r>
-        <w:t>Install-</w:t>
-      </w:r>
-      <w:proofErr w:type="spellStart"/>
-      <w:r>
-        <w:t>SPSolution</w:t>
-      </w:r>
-      <w:proofErr w:type="spellEnd"/>
-      <w:r>
-        <w:t xml:space="preserve"> -Identity "</w:t>
-      </w:r>
-      <w:proofErr w:type="spellStart"/>
-      <w:r>
-        <w:t>yetanothersharepointfilterwebpart.wsp</w:t>
-      </w:r>
-      <w:proofErr w:type="spellEnd"/>
-      <w:r>
-        <w:t>" -</w:t>
-      </w:r>
-      <w:proofErr w:type="spellStart"/>
-      <w:r>
-        <w:t>AllWebApplications</w:t>
-      </w:r>
-      <w:proofErr w:type="spellEnd"/>
-      <w:r>
-        <w:t xml:space="preserve"> </w:t>
-      </w:r>
-      <w:r>
-        <w:t>–</w:t>
-      </w:r>
-      <w:proofErr w:type="spellStart"/>
-      <w:r>
-        <w:t>GACDeployment</w:t>
-      </w:r>
-      <w:proofErr w:type="spellEnd"/>
-    </w:p>
+    <w:p/>
     <w:p>
       <w:r>
         <w:rPr>
           <w:noProof/>
         </w:rPr>
         <w:drawing>
-          <wp:inline distT="0" distB="0" distL="0" distR="0" wp14:anchorId="7EF170E6" wp14:editId="0F851DA5">
-            <wp:extent cx="6645910" cy="774065"/>
-            <wp:effectExtent l="0" t="0" r="2540" b="6985"/>
-            <wp:docPr id="25" name="Picture 25"/>
+          <wp:inline distT="0" distB="0" distL="0" distR="0" wp14:anchorId="45E9FFD9" wp14:editId="3D0912FB">
+            <wp:extent cx="6645910" cy="1318260"/>
+            <wp:effectExtent l="0" t="0" r="2540" b="0"/>
+            <wp:docPr id="20" name="Picture 20"/>
             <wp:cNvGraphicFramePr>
               <a:graphicFrameLocks xmlns:a="http://schemas.openxmlformats.org/drawingml/2006/main" noChangeAspect="1"/>
             </wp:cNvGraphicFramePr>
@@ -9490,6 +9495,326 @@
                   <pic:spPr>
                     <a:xfrm>
                       <a:off x="0" y="0"/>
+                      <a:ext cx="6645910" cy="1318260"/>
+                    </a:xfrm>
+                    <a:prstGeom prst="rect">
+                      <a:avLst/>
+                    </a:prstGeom>
+                  </pic:spPr>
+                </pic:pic>
+              </a:graphicData>
+            </a:graphic>
+          </wp:inline>
+        </w:drawing>
+      </w:r>
+    </w:p>
+    <w:p>
+      <w:pPr>
+        <w:rPr>
+          <w:u w:val="single"/>
+        </w:rPr>
+      </w:pPr>
+    </w:p>
+    <w:p>
+      <w:pPr>
+        <w:pStyle w:val="Heading3"/>
+        <w:numPr>
+          <w:ilvl w:val="0"/>
+          <w:numId w:val="21"/>
+        </w:numPr>
+      </w:pPr>
+      <w:bookmarkStart w:id="36" w:name="_Toc386118799"/>
+      <w:bookmarkStart w:id="37" w:name="OLE_LINK1"/>
+      <w:bookmarkStart w:id="38" w:name="OLE_LINK2"/>
+      <w:r>
+        <w:t>Filter Web part</w:t>
+      </w:r>
+      <w:bookmarkEnd w:id="36"/>
+      <w:bookmarkEnd w:id="37"/>
+      <w:bookmarkEnd w:id="38"/>
+    </w:p>
+    <w:p>
+      <w:bookmarkStart w:id="39" w:name="OLE_LINK3"/>
+      <w:bookmarkStart w:id="40" w:name="OLE_LINK4"/>
+      <w:r>
+        <w:t xml:space="preserve">The following steps are used to deploy the Filter </w:t>
+      </w:r>
+      <w:proofErr w:type="spellStart"/>
+      <w:r>
+        <w:t>WebPart</w:t>
+      </w:r>
+      <w:proofErr w:type="spellEnd"/>
+      <w:r>
+        <w:t xml:space="preserve">. However, it’s important to note that this WILL cause an </w:t>
+      </w:r>
+      <w:proofErr w:type="spellStart"/>
+      <w:r>
+        <w:t>IISReset</w:t>
+      </w:r>
+      <w:proofErr w:type="spellEnd"/>
+      <w:r>
+        <w:t xml:space="preserve"> and will therefore be Service Affecting.</w:t>
+      </w:r>
+    </w:p>
+    <w:p>
+      <w:pPr>
+        <w:pStyle w:val="ListParagraph"/>
+        <w:numPr>
+          <w:ilvl w:val="0"/>
+          <w:numId w:val="16"/>
+        </w:numPr>
+      </w:pPr>
+      <w:r>
+        <w:t>Copy the files to a folder – in the example, c:\installs</w:t>
+      </w:r>
+    </w:p>
+    <w:p>
+      <w:pPr>
+        <w:pStyle w:val="ListParagraph"/>
+        <w:numPr>
+          <w:ilvl w:val="0"/>
+          <w:numId w:val="16"/>
+        </w:numPr>
+      </w:pPr>
+      <w:r>
+        <w:t xml:space="preserve">Open SharePoint PowerShell, right click to get the Run as administrator option. </w:t>
+      </w:r>
+    </w:p>
+    <w:p>
+      <w:r>
+        <w:rPr>
+          <w:noProof/>
+        </w:rPr>
+        <w:drawing>
+          <wp:inline distT="0" distB="0" distL="0" distR="0" wp14:anchorId="187C630B" wp14:editId="76F05171">
+            <wp:extent cx="3148716" cy="2676076"/>
+            <wp:effectExtent l="0" t="0" r="0" b="0"/>
+            <wp:docPr id="22" name="Picture 22"/>
+            <wp:cNvGraphicFramePr>
+              <a:graphicFrameLocks xmlns:a="http://schemas.openxmlformats.org/drawingml/2006/main" noChangeAspect="1"/>
+            </wp:cNvGraphicFramePr>
+            <a:graphic xmlns:a="http://schemas.openxmlformats.org/drawingml/2006/main">
+              <a:graphicData uri="http://schemas.openxmlformats.org/drawingml/2006/picture">
+                <pic:pic xmlns:pic="http://schemas.openxmlformats.org/drawingml/2006/picture">
+                  <pic:nvPicPr>
+                    <pic:cNvPr id="1" name=""/>
+                    <pic:cNvPicPr/>
+                  </pic:nvPicPr>
+                  <pic:blipFill>
+                    <a:blip r:embed="rId36"/>
+                    <a:stretch>
+                      <a:fillRect/>
+                    </a:stretch>
+                  </pic:blipFill>
+                  <pic:spPr>
+                    <a:xfrm>
+                      <a:off x="0" y="0"/>
+                      <a:ext cx="3163765" cy="2688866"/>
+                    </a:xfrm>
+                    <a:prstGeom prst="rect">
+                      <a:avLst/>
+                    </a:prstGeom>
+                  </pic:spPr>
+                </pic:pic>
+              </a:graphicData>
+            </a:graphic>
+          </wp:inline>
+        </w:drawing>
+      </w:r>
+    </w:p>
+    <w:p>
+      <w:r>
+        <w:t xml:space="preserve">When </w:t>
+      </w:r>
+      <w:proofErr w:type="spellStart"/>
+      <w:r>
+        <w:t>Powershell</w:t>
+      </w:r>
+      <w:proofErr w:type="spellEnd"/>
+      <w:r>
+        <w:t xml:space="preserve"> is open, enter the following command</w:t>
+      </w:r>
+    </w:p>
+    <w:p>
+      <w:r>
+        <w:t>Add-</w:t>
+      </w:r>
+      <w:proofErr w:type="spellStart"/>
+      <w:r>
+        <w:t>SPSolution</w:t>
+      </w:r>
+      <w:proofErr w:type="spellEnd"/>
+      <w:r>
+        <w:t xml:space="preserve"> "C:\Installs\YetAnotherSharepointFilterWebpart.wsp"</w:t>
+      </w:r>
+    </w:p>
+    <w:p>
+      <w:pPr>
+        <w:rPr>
+          <w:noProof/>
+          <w:lang w:eastAsia="en-ZA"/>
+        </w:rPr>
+      </w:pPr>
+      <w:r>
+        <w:rPr>
+          <w:noProof/>
+        </w:rPr>
+        <w:lastRenderedPageBreak/>
+        <w:drawing>
+          <wp:inline distT="0" distB="0" distL="0" distR="0" wp14:anchorId="7C7161F2" wp14:editId="24C77189">
+            <wp:extent cx="6645910" cy="1238250"/>
+            <wp:effectExtent l="0" t="0" r="2540" b="0"/>
+            <wp:docPr id="23" name="Picture 23"/>
+            <wp:cNvGraphicFramePr>
+              <a:graphicFrameLocks xmlns:a="http://schemas.openxmlformats.org/drawingml/2006/main" noChangeAspect="1"/>
+            </wp:cNvGraphicFramePr>
+            <a:graphic xmlns:a="http://schemas.openxmlformats.org/drawingml/2006/main">
+              <a:graphicData uri="http://schemas.openxmlformats.org/drawingml/2006/picture">
+                <pic:pic xmlns:pic="http://schemas.openxmlformats.org/drawingml/2006/picture">
+                  <pic:nvPicPr>
+                    <pic:cNvPr id="1" name=""/>
+                    <pic:cNvPicPr/>
+                  </pic:nvPicPr>
+                  <pic:blipFill>
+                    <a:blip r:embed="rId37"/>
+                    <a:stretch>
+                      <a:fillRect/>
+                    </a:stretch>
+                  </pic:blipFill>
+                  <pic:spPr>
+                    <a:xfrm>
+                      <a:off x="0" y="0"/>
+                      <a:ext cx="6645910" cy="1238250"/>
+                    </a:xfrm>
+                    <a:prstGeom prst="rect">
+                      <a:avLst/>
+                    </a:prstGeom>
+                  </pic:spPr>
+                </pic:pic>
+              </a:graphicData>
+            </a:graphic>
+          </wp:inline>
+        </w:drawing>
+      </w:r>
+    </w:p>
+    <w:p>
+      <w:r>
+        <w:rPr>
+          <w:noProof/>
+        </w:rPr>
+        <w:drawing>
+          <wp:inline distT="0" distB="0" distL="0" distR="0" wp14:anchorId="125B488C" wp14:editId="52FAEA0A">
+            <wp:extent cx="6645910" cy="1654810"/>
+            <wp:effectExtent l="0" t="0" r="2540" b="2540"/>
+            <wp:docPr id="24" name="Picture 24"/>
+            <wp:cNvGraphicFramePr>
+              <a:graphicFrameLocks xmlns:a="http://schemas.openxmlformats.org/drawingml/2006/main" noChangeAspect="1"/>
+            </wp:cNvGraphicFramePr>
+            <a:graphic xmlns:a="http://schemas.openxmlformats.org/drawingml/2006/main">
+              <a:graphicData uri="http://schemas.openxmlformats.org/drawingml/2006/picture">
+                <pic:pic xmlns:pic="http://schemas.openxmlformats.org/drawingml/2006/picture">
+                  <pic:nvPicPr>
+                    <pic:cNvPr id="1" name=""/>
+                    <pic:cNvPicPr/>
+                  </pic:nvPicPr>
+                  <pic:blipFill>
+                    <a:blip r:embed="rId38"/>
+                    <a:stretch>
+                      <a:fillRect/>
+                    </a:stretch>
+                  </pic:blipFill>
+                  <pic:spPr>
+                    <a:xfrm>
+                      <a:off x="0" y="0"/>
+                      <a:ext cx="6645910" cy="1654810"/>
+                    </a:xfrm>
+                    <a:prstGeom prst="rect">
+                      <a:avLst/>
+                    </a:prstGeom>
+                  </pic:spPr>
+                </pic:pic>
+              </a:graphicData>
+            </a:graphic>
+          </wp:inline>
+        </w:drawing>
+      </w:r>
+    </w:p>
+    <w:p>
+      <w:r>
+        <w:t>After which we need to install the Solution</w:t>
+      </w:r>
+    </w:p>
+    <w:p>
+      <w:r>
+        <w:t>Type in the following</w:t>
+      </w:r>
+    </w:p>
+    <w:p>
+      <w:r>
+        <w:t>Install-</w:t>
+      </w:r>
+      <w:proofErr w:type="spellStart"/>
+      <w:r>
+        <w:t>SPSolution</w:t>
+      </w:r>
+      <w:proofErr w:type="spellEnd"/>
+      <w:r>
+        <w:t xml:space="preserve"> -Identity "</w:t>
+      </w:r>
+      <w:proofErr w:type="spellStart"/>
+      <w:r>
+        <w:t>yetanothersharepointfilterwebpart.wsp</w:t>
+      </w:r>
+      <w:proofErr w:type="spellEnd"/>
+      <w:r>
+        <w:t>" -</w:t>
+      </w:r>
+      <w:proofErr w:type="spellStart"/>
+      <w:r>
+        <w:t>AllWebApplications</w:t>
+      </w:r>
+      <w:proofErr w:type="spellEnd"/>
+      <w:r>
+        <w:t xml:space="preserve"> </w:t>
+      </w:r>
+      <w:r>
+        <w:t>–</w:t>
+      </w:r>
+      <w:proofErr w:type="spellStart"/>
+      <w:r>
+        <w:t>GACDeployment</w:t>
+      </w:r>
+      <w:proofErr w:type="spellEnd"/>
+    </w:p>
+    <w:p>
+      <w:r>
+        <w:rPr>
+          <w:noProof/>
+        </w:rPr>
+        <w:drawing>
+          <wp:inline distT="0" distB="0" distL="0" distR="0" wp14:anchorId="7EF170E6" wp14:editId="0F851DA5">
+            <wp:extent cx="6645910" cy="774065"/>
+            <wp:effectExtent l="0" t="0" r="2540" b="6985"/>
+            <wp:docPr id="25" name="Picture 25"/>
+            <wp:cNvGraphicFramePr>
+              <a:graphicFrameLocks xmlns:a="http://schemas.openxmlformats.org/drawingml/2006/main" noChangeAspect="1"/>
+            </wp:cNvGraphicFramePr>
+            <a:graphic xmlns:a="http://schemas.openxmlformats.org/drawingml/2006/main">
+              <a:graphicData uri="http://schemas.openxmlformats.org/drawingml/2006/picture">
+                <pic:pic xmlns:pic="http://schemas.openxmlformats.org/drawingml/2006/picture">
+                  <pic:nvPicPr>
+                    <pic:cNvPr id="1" name=""/>
+                    <pic:cNvPicPr/>
+                  </pic:nvPicPr>
+                  <pic:blipFill>
+                    <a:blip r:embed="rId39"/>
+                    <a:stretch>
+                      <a:fillRect/>
+                    </a:stretch>
+                  </pic:blipFill>
+                  <pic:spPr>
+                    <a:xfrm>
+                      <a:off x="0" y="0"/>
                       <a:ext cx="6645910" cy="774065"/>
                     </a:xfrm>
                     <a:prstGeom prst="rect">
@@ -9516,14 +9841,16 @@
           <w:numId w:val="10"/>
         </w:numPr>
       </w:pPr>
-      <w:bookmarkStart w:id="37" w:name="_Toc386118800"/>
+      <w:bookmarkStart w:id="41" w:name="_Toc386118800"/>
+      <w:bookmarkEnd w:id="39"/>
+      <w:bookmarkEnd w:id="40"/>
       <w:r>
         <w:t>Reports</w:t>
       </w:r>
       <w:r>
         <w:t xml:space="preserve"> Deployment</w:t>
       </w:r>
-      <w:bookmarkEnd w:id="37"/>
+      <w:bookmarkEnd w:id="41"/>
     </w:p>
     <w:p>
       <w:r>
@@ -9625,7 +9952,7 @@
           <w:numId w:val="22"/>
         </w:numPr>
       </w:pPr>
-      <w:bookmarkStart w:id="38" w:name="_Toc386118801"/>
+      <w:bookmarkStart w:id="42" w:name="_Toc386118801"/>
       <w:r>
         <w:t xml:space="preserve">SQL </w:t>
       </w:r>
@@ -9635,7 +9962,7 @@
       <w:r>
         <w:t>Reporting Services Deploy</w:t>
       </w:r>
-      <w:bookmarkEnd w:id="38"/>
+      <w:bookmarkEnd w:id="42"/>
     </w:p>
     <w:p>
       <w:pPr>
@@ -12936,7 +13263,7 @@
   <w:style w:type="paragraph" w:default="1" w:styleId="Normal">
     <w:name w:val="Normal"/>
     <w:qFormat/>
-    <w:rsid w:val="00C91B17"/>
+    <w:rsid w:val="009D4759"/>
   </w:style>
   <w:style w:type="paragraph" w:styleId="Heading1">
     <w:name w:val="heading 1"/>
@@ -13628,7 +13955,7 @@
 </file>
 
 <file path=customXml/itemProps1.xml><?xml version="1.0" encoding="utf-8"?>
-<ds:datastoreItem xmlns:ds="http://schemas.openxmlformats.org/officeDocument/2006/customXml" ds:itemID="{1A4D7338-A58C-4301-B048-69AF5F6327A7}">
+<ds:datastoreItem xmlns:ds="http://schemas.openxmlformats.org/officeDocument/2006/customXml" ds:itemID="{813558E8-929C-4B25-9253-17FD0FD64CFB}">
   <ds:schemaRefs>
     <ds:schemaRef ds:uri="http://schemas.openxmlformats.org/officeDocument/2006/bibliography"/>
   </ds:schemaRefs>

</xml_diff>